<commit_message>
Conteúdo da terceira aula e exercícios propostos
</commit_message>
<xml_diff>
--- a/conteúdo/conteudo-mongodb.docx
+++ b/conteúdo/conteudo-mongodb.docx
@@ -2659,8 +2659,6 @@
         </w:rPr>
         <w:t>H</w:t>
       </w:r>
-      <w:bookmarkStart w:id="13" w:name="_GoBack"/>
-      <w:bookmarkEnd w:id="13"/>
     </w:p>
     <w:p>
       <w:proofErr w:type="spellStart"/>
@@ -2743,6 +2741,11 @@
       </w:r>
     </w:p>
     <w:p>
+      <w:pPr>
+        <w:rPr>
+          <w:rStyle w:val="Hyperlink"/>
+        </w:rPr>
+      </w:pPr>
       <w:r>
         <w:t xml:space="preserve">i – </w:t>
       </w:r>
@@ -2766,38 +2769,405 @@
     <w:p>
       <w:pPr>
         <w:rPr>
-          <w:b/>
-        </w:rPr>
-      </w:pPr>
-    </w:p>
-    <w:p>
-      <w:pPr>
-        <w:tabs>
-          <w:tab w:val="left" w:pos="916"/>
-          <w:tab w:val="left" w:pos="1832"/>
-          <w:tab w:val="left" w:pos="2748"/>
-          <w:tab w:val="left" w:pos="3664"/>
-          <w:tab w:val="left" w:pos="4580"/>
-          <w:tab w:val="left" w:pos="5496"/>
-          <w:tab w:val="left" w:pos="6412"/>
-          <w:tab w:val="left" w:pos="7328"/>
-          <w:tab w:val="left" w:pos="8244"/>
-          <w:tab w:val="left" w:pos="9160"/>
-          <w:tab w:val="left" w:pos="10076"/>
-          <w:tab w:val="left" w:pos="10992"/>
-          <w:tab w:val="left" w:pos="11908"/>
-          <w:tab w:val="left" w:pos="12824"/>
-          <w:tab w:val="left" w:pos="13740"/>
-          <w:tab w:val="left" w:pos="14656"/>
-        </w:tabs>
-        <w:spacing w:after="0" w:line="240" w:lineRule="auto"/>
-        <w:rPr>
-          <w:b/>
-          <w:bCs/>
-        </w:rPr>
-      </w:pPr>
+          <w:rStyle w:val="Hyperlink"/>
+        </w:rPr>
+      </w:pPr>
+    </w:p>
+    <w:p>
+      <w:pPr>
+        <w:pStyle w:val="Ttulo4"/>
+      </w:pPr>
+      <w:r>
+        <w:t>Ordenação</w:t>
+      </w:r>
     </w:p>
     <w:p/>
+    <w:p>
+      <w:proofErr w:type="spellStart"/>
+      <w:proofErr w:type="gramStart"/>
+      <w:r>
+        <w:rPr>
+          <w:b/>
+          <w:lang w:val="en-US"/>
+        </w:rPr>
+        <w:t>db.</w:t>
+      </w:r>
+      <w:r>
+        <w:rPr>
+          <w:b/>
+          <w:lang w:val="en-US"/>
+        </w:rPr>
+        <w:t>alunas</w:t>
+      </w:r>
+      <w:proofErr w:type="gramEnd"/>
+      <w:r>
+        <w:rPr>
+          <w:b/>
+          <w:lang w:val="en-US"/>
+        </w:rPr>
+        <w:t>.find</w:t>
+      </w:r>
+      <w:proofErr w:type="spellEnd"/>
+      <w:r>
+        <w:rPr>
+          <w:b/>
+          <w:lang w:val="en-US"/>
+        </w:rPr>
+        <w:t>().sort({ _id: 1}).pretty()</w:t>
+      </w:r>
+      <w:r>
+        <w:rPr>
+          <w:b/>
+          <w:bCs/>
+        </w:rPr>
+        <w:t xml:space="preserve"> </w:t>
+      </w:r>
+      <w:r>
+        <w:t xml:space="preserve">- ordena pelo campo </w:t>
+      </w:r>
+      <w:r>
+        <w:rPr>
+          <w:b/>
+          <w:bCs/>
+        </w:rPr>
+        <w:t>_id</w:t>
+      </w:r>
+      <w:r>
+        <w:t xml:space="preserve"> de forma crescente</w:t>
+      </w:r>
+    </w:p>
+    <w:p>
+      <w:pPr>
+        <w:rPr>
+          <w:b/>
+          <w:lang w:val="en-US"/>
+        </w:rPr>
+      </w:pPr>
+      <w:proofErr w:type="spellStart"/>
+      <w:proofErr w:type="gramStart"/>
+      <w:r>
+        <w:rPr>
+          <w:b/>
+          <w:lang w:val="en-US"/>
+        </w:rPr>
+        <w:t>db.</w:t>
+      </w:r>
+      <w:r>
+        <w:rPr>
+          <w:b/>
+          <w:lang w:val="en-US"/>
+        </w:rPr>
+        <w:t>alunas</w:t>
+      </w:r>
+      <w:proofErr w:type="gramEnd"/>
+      <w:r>
+        <w:rPr>
+          <w:b/>
+          <w:lang w:val="en-US"/>
+        </w:rPr>
+        <w:t>.find</w:t>
+      </w:r>
+      <w:proofErr w:type="spellEnd"/>
+      <w:r>
+        <w:rPr>
+          <w:b/>
+          <w:lang w:val="en-US"/>
+        </w:rPr>
+        <w:t xml:space="preserve">().sort({ </w:t>
+      </w:r>
+      <w:proofErr w:type="spellStart"/>
+      <w:r>
+        <w:rPr>
+          <w:b/>
+          <w:lang w:val="en-US"/>
+        </w:rPr>
+        <w:t>nome</w:t>
+      </w:r>
+      <w:proofErr w:type="spellEnd"/>
+      <w:r>
+        <w:rPr>
+          <w:b/>
+          <w:lang w:val="en-US"/>
+        </w:rPr>
+        <w:t>: 1}).pretty()</w:t>
+      </w:r>
+    </w:p>
+    <w:p>
+      <w:proofErr w:type="spellStart"/>
+      <w:proofErr w:type="gramStart"/>
+      <w:r>
+        <w:rPr>
+          <w:b/>
+          <w:lang w:val="en-US"/>
+        </w:rPr>
+        <w:t>db.</w:t>
+      </w:r>
+      <w:r>
+        <w:rPr>
+          <w:b/>
+          <w:lang w:val="en-US"/>
+        </w:rPr>
+        <w:t>alunas</w:t>
+      </w:r>
+      <w:proofErr w:type="gramEnd"/>
+      <w:r>
+        <w:rPr>
+          <w:b/>
+          <w:lang w:val="en-US"/>
+        </w:rPr>
+        <w:t>.find</w:t>
+      </w:r>
+      <w:proofErr w:type="spellEnd"/>
+      <w:r>
+        <w:rPr>
+          <w:b/>
+          <w:lang w:val="en-US"/>
+        </w:rPr>
+        <w:t>().sort({ _id: -1}).pretty()</w:t>
+      </w:r>
+      <w:r>
+        <w:rPr>
+          <w:b/>
+          <w:bCs/>
+        </w:rPr>
+        <w:t xml:space="preserve"> </w:t>
+      </w:r>
+      <w:r>
+        <w:t xml:space="preserve">- ordena pelo campo </w:t>
+      </w:r>
+      <w:r>
+        <w:rPr>
+          <w:b/>
+          <w:bCs/>
+        </w:rPr>
+        <w:t>_id</w:t>
+      </w:r>
+      <w:r>
+        <w:t xml:space="preserve"> de forma decrescente</w:t>
+      </w:r>
+    </w:p>
+    <w:p>
+      <w:pPr>
+        <w:rPr>
+          <w:b/>
+          <w:lang w:val="en-US"/>
+        </w:rPr>
+      </w:pPr>
+      <w:proofErr w:type="spellStart"/>
+      <w:proofErr w:type="gramStart"/>
+      <w:r>
+        <w:rPr>
+          <w:b/>
+          <w:lang w:val="en-US"/>
+        </w:rPr>
+        <w:t>db.</w:t>
+      </w:r>
+      <w:r>
+        <w:rPr>
+          <w:b/>
+          <w:lang w:val="en-US"/>
+        </w:rPr>
+        <w:t>alunas</w:t>
+      </w:r>
+      <w:proofErr w:type="gramEnd"/>
+      <w:r>
+        <w:rPr>
+          <w:b/>
+          <w:lang w:val="en-US"/>
+        </w:rPr>
+        <w:t>.find</w:t>
+      </w:r>
+      <w:proofErr w:type="spellEnd"/>
+      <w:r>
+        <w:rPr>
+          <w:b/>
+          <w:lang w:val="en-US"/>
+        </w:rPr>
+        <w:t xml:space="preserve">().sort({ </w:t>
+      </w:r>
+      <w:proofErr w:type="spellStart"/>
+      <w:r>
+        <w:rPr>
+          <w:b/>
+          <w:lang w:val="en-US"/>
+        </w:rPr>
+        <w:t>nome</w:t>
+      </w:r>
+      <w:proofErr w:type="spellEnd"/>
+      <w:r>
+        <w:rPr>
+          <w:b/>
+          <w:lang w:val="en-US"/>
+        </w:rPr>
+        <w:t xml:space="preserve">: </w:t>
+      </w:r>
+      <w:r>
+        <w:rPr>
+          <w:b/>
+          <w:lang w:val="en-US"/>
+        </w:rPr>
+        <w:t>-</w:t>
+      </w:r>
+      <w:r>
+        <w:rPr>
+          <w:b/>
+          <w:lang w:val="en-US"/>
+        </w:rPr>
+        <w:t>1}).pretty()</w:t>
+      </w:r>
+    </w:p>
+    <w:p>
+      <w:proofErr w:type="spellStart"/>
+      <w:proofErr w:type="gramStart"/>
+      <w:r>
+        <w:rPr>
+          <w:b/>
+          <w:lang w:val="en-US"/>
+        </w:rPr>
+        <w:t>db.</w:t>
+      </w:r>
+      <w:r>
+        <w:rPr>
+          <w:b/>
+          <w:lang w:val="en-US"/>
+        </w:rPr>
+        <w:t>alunas</w:t>
+      </w:r>
+      <w:proofErr w:type="gramEnd"/>
+      <w:r>
+        <w:rPr>
+          <w:b/>
+          <w:lang w:val="en-US"/>
+        </w:rPr>
+        <w:t>.find</w:t>
+      </w:r>
+      <w:proofErr w:type="spellEnd"/>
+      <w:r>
+        <w:rPr>
+          <w:b/>
+          <w:lang w:val="en-US"/>
+        </w:rPr>
+        <w:t xml:space="preserve">().sort({ </w:t>
+      </w:r>
+      <w:proofErr w:type="spellStart"/>
+      <w:r>
+        <w:rPr>
+          <w:b/>
+          <w:lang w:val="en-US"/>
+        </w:rPr>
+        <w:t>nome</w:t>
+      </w:r>
+      <w:proofErr w:type="spellEnd"/>
+      <w:r>
+        <w:rPr>
+          <w:b/>
+          <w:lang w:val="en-US"/>
+        </w:rPr>
+        <w:t>: -1}).limit(1).pretty()</w:t>
+      </w:r>
+      <w:r>
+        <w:rPr>
+          <w:b/>
+          <w:lang w:val="en-US"/>
+        </w:rPr>
+        <w:t xml:space="preserve"> </w:t>
+      </w:r>
+      <w:r>
+        <w:t xml:space="preserve">- ordena pelo campo </w:t>
+      </w:r>
+      <w:r>
+        <w:rPr>
+          <w:b/>
+          <w:bCs/>
+        </w:rPr>
+        <w:t>nome</w:t>
+      </w:r>
+      <w:r>
+        <w:t xml:space="preserve"> de forma crescente e pega o primeiro registro</w:t>
+      </w:r>
+    </w:p>
+    <w:p>
+      <w:pPr>
+        <w:rPr>
+          <w:lang w:val="en-US"/>
+        </w:rPr>
+      </w:pPr>
+      <w:proofErr w:type="spellStart"/>
+      <w:proofErr w:type="gramStart"/>
+      <w:r>
+        <w:rPr>
+          <w:b/>
+          <w:lang w:val="en-US"/>
+        </w:rPr>
+        <w:t>db.alunas</w:t>
+      </w:r>
+      <w:proofErr w:type="gramEnd"/>
+      <w:r>
+        <w:rPr>
+          <w:b/>
+          <w:lang w:val="en-US"/>
+        </w:rPr>
+        <w:t>.find</w:t>
+      </w:r>
+      <w:proofErr w:type="spellEnd"/>
+      <w:r>
+        <w:rPr>
+          <w:b/>
+          <w:lang w:val="en-US"/>
+        </w:rPr>
+        <w:t xml:space="preserve">().limit(1).pretty() – </w:t>
+      </w:r>
+      <w:proofErr w:type="spellStart"/>
+      <w:r>
+        <w:rPr>
+          <w:lang w:val="en-US"/>
+        </w:rPr>
+        <w:t>seleciona</w:t>
+      </w:r>
+      <w:proofErr w:type="spellEnd"/>
+      <w:r>
+        <w:rPr>
+          <w:lang w:val="en-US"/>
+        </w:rPr>
+        <w:t xml:space="preserve"> </w:t>
+      </w:r>
+      <w:proofErr w:type="spellStart"/>
+      <w:r>
+        <w:rPr>
+          <w:lang w:val="en-US"/>
+        </w:rPr>
+        <w:t>somente</w:t>
+      </w:r>
+      <w:proofErr w:type="spellEnd"/>
+      <w:r>
+        <w:rPr>
+          <w:lang w:val="en-US"/>
+        </w:rPr>
+        <w:t xml:space="preserve"> o </w:t>
+      </w:r>
+      <w:proofErr w:type="spellStart"/>
+      <w:r>
+        <w:rPr>
+          <w:lang w:val="en-US"/>
+        </w:rPr>
+        <w:t>primeiro</w:t>
+      </w:r>
+      <w:proofErr w:type="spellEnd"/>
+      <w:r>
+        <w:rPr>
+          <w:lang w:val="en-US"/>
+        </w:rPr>
+        <w:t xml:space="preserve"> </w:t>
+      </w:r>
+      <w:proofErr w:type="spellStart"/>
+      <w:r>
+        <w:rPr>
+          <w:lang w:val="en-US"/>
+        </w:rPr>
+        <w:t>registro</w:t>
+      </w:r>
+      <w:proofErr w:type="spellEnd"/>
+    </w:p>
     <w:p>
       <w:pPr>
         <w:rPr>
@@ -2814,7 +3184,1117 @@
         <w:br w:type="page"/>
       </w:r>
     </w:p>
-    <w:p/>
+    <w:p>
+      <w:pPr>
+        <w:pStyle w:val="Ttulo2"/>
+      </w:pPr>
+      <w:bookmarkStart w:id="13" w:name="_Toc22407165"/>
+      <w:proofErr w:type="spellStart"/>
+      <w:r>
+        <w:lastRenderedPageBreak/>
+        <w:t>Create</w:t>
+      </w:r>
+      <w:bookmarkEnd w:id="13"/>
+      <w:proofErr w:type="spellEnd"/>
+      <w:r>
+        <w:t xml:space="preserve"> </w:t>
+      </w:r>
+    </w:p>
+    <w:p>
+      <w:pPr>
+        <w:rPr>
+          <w:b/>
+        </w:rPr>
+      </w:pPr>
+      <w:r>
+        <w:rPr>
+          <w:b/>
+        </w:rPr>
+        <w:t>-- inserir apenas um registro na instrução</w:t>
+      </w:r>
+    </w:p>
+    <w:p>
+      <w:proofErr w:type="spellStart"/>
+      <w:proofErr w:type="gramStart"/>
+      <w:r>
+        <w:t>db.alunas</w:t>
+      </w:r>
+      <w:proofErr w:type="gramEnd"/>
+      <w:r>
+        <w:t>.insert</w:t>
+      </w:r>
+      <w:proofErr w:type="spellEnd"/>
+      <w:r>
+        <w:t>(</w:t>
+      </w:r>
+    </w:p>
+    <w:p>
+      <w:r>
+        <w:t>{</w:t>
+      </w:r>
+    </w:p>
+    <w:p>
+      <w:r>
+        <w:t xml:space="preserve">      "nome": "Sabrina",</w:t>
+      </w:r>
+    </w:p>
+    <w:p>
+      <w:r>
+        <w:t xml:space="preserve">      "</w:t>
+      </w:r>
+      <w:proofErr w:type="spellStart"/>
+      <w:r>
+        <w:t>dateOfBirth</w:t>
+      </w:r>
+      <w:proofErr w:type="spellEnd"/>
+      <w:r>
+        <w:t>": "1996-02-12T08:30:00.000Z",</w:t>
+      </w:r>
+    </w:p>
+    <w:p>
+      <w:r>
+        <w:t xml:space="preserve">      "</w:t>
+      </w:r>
+      <w:proofErr w:type="spellStart"/>
+      <w:r>
+        <w:t>nasceuEmSp</w:t>
+      </w:r>
+      <w:proofErr w:type="spellEnd"/>
+      <w:r>
+        <w:t>": false,</w:t>
+      </w:r>
+    </w:p>
+    <w:p>
+      <w:r>
+        <w:t xml:space="preserve">      "livros": [</w:t>
+      </w:r>
+    </w:p>
+    <w:p>
+      <w:r>
+        <w:t xml:space="preserve">        {"</w:t>
+      </w:r>
+      <w:proofErr w:type="spellStart"/>
+      <w:r>
+        <w:t>titulo":"MySQL</w:t>
+      </w:r>
+      <w:proofErr w:type="spellEnd"/>
+      <w:proofErr w:type="gramStart"/>
+      <w:r>
+        <w:t>" ,</w:t>
+      </w:r>
+      <w:proofErr w:type="gramEnd"/>
+      <w:r>
+        <w:t xml:space="preserve"> "leu" : </w:t>
+      </w:r>
+      <w:proofErr w:type="spellStart"/>
+      <w:r>
+        <w:t>true</w:t>
+      </w:r>
+      <w:proofErr w:type="spellEnd"/>
+      <w:r>
+        <w:t>},</w:t>
+      </w:r>
+    </w:p>
+    <w:p>
+      <w:r>
+        <w:t xml:space="preserve">        {"titulo": "</w:t>
+      </w:r>
+      <w:proofErr w:type="spellStart"/>
+      <w:r>
+        <w:t>MongoDB</w:t>
+      </w:r>
+      <w:proofErr w:type="spellEnd"/>
+      <w:r>
+        <w:t>", "leu</w:t>
+      </w:r>
+      <w:proofErr w:type="gramStart"/>
+      <w:r>
+        <w:t>" :false</w:t>
+      </w:r>
+      <w:proofErr w:type="gramEnd"/>
+      <w:r>
+        <w:t>},</w:t>
+      </w:r>
+    </w:p>
+    <w:p>
+      <w:r>
+        <w:t xml:space="preserve">        {"titulo": "Java", "</w:t>
+      </w:r>
+      <w:proofErr w:type="spellStart"/>
+      <w:r>
+        <w:t>leu</w:t>
+      </w:r>
+      <w:proofErr w:type="gramStart"/>
+      <w:r>
+        <w:t>":false</w:t>
+      </w:r>
+      <w:proofErr w:type="spellEnd"/>
+      <w:proofErr w:type="gramEnd"/>
+      <w:r>
+        <w:t>},</w:t>
+      </w:r>
+    </w:p>
+    <w:p>
+      <w:r>
+        <w:t xml:space="preserve">        {"titulo": "Clean </w:t>
+      </w:r>
+      <w:proofErr w:type="spellStart"/>
+      <w:r>
+        <w:t>Architecture</w:t>
+      </w:r>
+      <w:proofErr w:type="spellEnd"/>
+      <w:r>
+        <w:t>", "leu</w:t>
+      </w:r>
+      <w:proofErr w:type="gramStart"/>
+      <w:r>
+        <w:t>" :</w:t>
+      </w:r>
+      <w:proofErr w:type="spellStart"/>
+      <w:r>
+        <w:t>true</w:t>
+      </w:r>
+      <w:proofErr w:type="spellEnd"/>
+      <w:proofErr w:type="gramEnd"/>
+      <w:r>
+        <w:t>}</w:t>
+      </w:r>
+    </w:p>
+    <w:p>
+      <w:r>
+        <w:t xml:space="preserve">    ]</w:t>
+      </w:r>
+    </w:p>
+    <w:p>
+      <w:r>
+        <w:t>}</w:t>
+      </w:r>
+    </w:p>
+    <w:p>
+      <w:r>
+        <w:t>)</w:t>
+      </w:r>
+    </w:p>
+    <w:p>
+      <w:pPr>
+        <w:rPr>
+          <w:b/>
+        </w:rPr>
+      </w:pPr>
+      <w:r>
+        <w:rPr>
+          <w:b/>
+        </w:rPr>
+        <w:t>-- inserir vários registros em uma única instrução</w:t>
+      </w:r>
+    </w:p>
+    <w:p>
+      <w:pPr>
+        <w:rPr>
+          <w:bCs/>
+          <w:color w:val="FF9900"/>
+        </w:rPr>
+      </w:pPr>
+      <w:proofErr w:type="spellStart"/>
+      <w:proofErr w:type="gramStart"/>
+      <w:r>
+        <w:rPr>
+          <w:bCs/>
+        </w:rPr>
+        <w:t>db.alunas</w:t>
+      </w:r>
+      <w:proofErr w:type="gramEnd"/>
+      <w:r>
+        <w:rPr>
+          <w:bCs/>
+        </w:rPr>
+        <w:t>.insertMany</w:t>
+      </w:r>
+      <w:proofErr w:type="spellEnd"/>
+      <w:r>
+        <w:rPr>
+          <w:bCs/>
+        </w:rPr>
+        <w:t>(</w:t>
+      </w:r>
+      <w:r>
+        <w:rPr>
+          <w:bCs/>
+          <w:color w:val="FF9900"/>
+        </w:rPr>
+        <w:t>[</w:t>
+      </w:r>
+    </w:p>
+    <w:p>
+      <w:r>
+        <w:t>{</w:t>
+      </w:r>
+    </w:p>
+    <w:p>
+      <w:r>
+        <w:t xml:space="preserve">      "nome": "Helena B",</w:t>
+      </w:r>
+    </w:p>
+    <w:p>
+      <w:r>
+        <w:t xml:space="preserve">      "</w:t>
+      </w:r>
+      <w:proofErr w:type="spellStart"/>
+      <w:r>
+        <w:t>dateOfBirth</w:t>
+      </w:r>
+      <w:proofErr w:type="spellEnd"/>
+      <w:r>
+        <w:t>": "1993-03-18T08:30:00.000Z",</w:t>
+      </w:r>
+    </w:p>
+    <w:p>
+      <w:r>
+        <w:t xml:space="preserve">      "</w:t>
+      </w:r>
+      <w:proofErr w:type="spellStart"/>
+      <w:r>
+        <w:t>nasceuEmSp</w:t>
+      </w:r>
+      <w:proofErr w:type="spellEnd"/>
+      <w:r>
+        <w:t xml:space="preserve">": </w:t>
+      </w:r>
+      <w:proofErr w:type="spellStart"/>
+      <w:r>
+        <w:t>true</w:t>
+      </w:r>
+      <w:proofErr w:type="spellEnd"/>
+      <w:r>
+        <w:t>,</w:t>
+      </w:r>
+    </w:p>
+    <w:p>
+      <w:r>
+        <w:t xml:space="preserve">      "livros": [</w:t>
+      </w:r>
+    </w:p>
+    <w:p>
+      <w:r>
+        <w:t xml:space="preserve">        {"</w:t>
+      </w:r>
+      <w:proofErr w:type="spellStart"/>
+      <w:r>
+        <w:t>titulo":"C</w:t>
+      </w:r>
+      <w:proofErr w:type="spellEnd"/>
+      <w:r>
+        <w:t>#</w:t>
+      </w:r>
+      <w:proofErr w:type="gramStart"/>
+      <w:r>
+        <w:t>" ,</w:t>
+      </w:r>
+      <w:proofErr w:type="gramEnd"/>
+      <w:r>
+        <w:t xml:space="preserve"> "leu" : </w:t>
+      </w:r>
+      <w:proofErr w:type="spellStart"/>
+      <w:r>
+        <w:t>true</w:t>
+      </w:r>
+      <w:proofErr w:type="spellEnd"/>
+      <w:r>
+        <w:t>},</w:t>
+      </w:r>
+    </w:p>
+    <w:p>
+      <w:r>
+        <w:t xml:space="preserve">        {"titulo": "</w:t>
+      </w:r>
+      <w:proofErr w:type="spellStart"/>
+      <w:r>
+        <w:t>JavaScript</w:t>
+      </w:r>
+      <w:proofErr w:type="spellEnd"/>
+      <w:r>
+        <w:t>", "leu</w:t>
+      </w:r>
+      <w:proofErr w:type="gramStart"/>
+      <w:r>
+        <w:t>" :</w:t>
+      </w:r>
+      <w:proofErr w:type="spellStart"/>
+      <w:r>
+        <w:t>true</w:t>
+      </w:r>
+      <w:proofErr w:type="spellEnd"/>
+      <w:proofErr w:type="gramEnd"/>
+      <w:r>
+        <w:t>},</w:t>
+      </w:r>
+    </w:p>
+    <w:p>
+      <w:r>
+        <w:t xml:space="preserve">        {"titulo": "Java", "leu</w:t>
+      </w:r>
+      <w:proofErr w:type="gramStart"/>
+      <w:r>
+        <w:t>":</w:t>
+      </w:r>
+      <w:proofErr w:type="spellStart"/>
+      <w:r>
+        <w:t>true</w:t>
+      </w:r>
+      <w:proofErr w:type="spellEnd"/>
+      <w:proofErr w:type="gramEnd"/>
+      <w:r>
+        <w:t>},</w:t>
+      </w:r>
+    </w:p>
+    <w:p>
+      <w:r>
+        <w:t xml:space="preserve">        {"titulo": "Clean </w:t>
+      </w:r>
+      <w:proofErr w:type="spellStart"/>
+      <w:r>
+        <w:t>Architecture</w:t>
+      </w:r>
+      <w:proofErr w:type="spellEnd"/>
+      <w:r>
+        <w:t>", "leu</w:t>
+      </w:r>
+      <w:proofErr w:type="gramStart"/>
+      <w:r>
+        <w:t>" :</w:t>
+      </w:r>
+      <w:proofErr w:type="spellStart"/>
+      <w:r>
+        <w:t>true</w:t>
+      </w:r>
+      <w:proofErr w:type="spellEnd"/>
+      <w:proofErr w:type="gramEnd"/>
+      <w:r>
+        <w:t>}</w:t>
+      </w:r>
+    </w:p>
+    <w:p>
+      <w:r>
+        <w:t xml:space="preserve">    ]</w:t>
+      </w:r>
+    </w:p>
+    <w:p>
+      <w:r>
+        <w:t>}</w:t>
+      </w:r>
+    </w:p>
+    <w:p>
+      <w:pPr>
+        <w:rPr>
+          <w:bCs/>
+        </w:rPr>
+      </w:pPr>
+      <w:r>
+        <w:rPr>
+          <w:bCs/>
+        </w:rPr>
+        <w:t>,</w:t>
+      </w:r>
+    </w:p>
+    <w:p>
+      <w:r>
+        <w:t>{</w:t>
+      </w:r>
+    </w:p>
+    <w:p>
+      <w:r>
+        <w:lastRenderedPageBreak/>
+        <w:t xml:space="preserve">      "nome": "Helena C",</w:t>
+      </w:r>
+    </w:p>
+    <w:p>
+      <w:r>
+        <w:t xml:space="preserve">      "</w:t>
+      </w:r>
+      <w:proofErr w:type="spellStart"/>
+      <w:r>
+        <w:t>dateOfBirth</w:t>
+      </w:r>
+      <w:proofErr w:type="spellEnd"/>
+      <w:r>
+        <w:t>": "1993-03-18T08:30:00.000Z",</w:t>
+      </w:r>
+    </w:p>
+    <w:p>
+      <w:r>
+        <w:t xml:space="preserve">      "</w:t>
+      </w:r>
+      <w:proofErr w:type="spellStart"/>
+      <w:r>
+        <w:t>nasceuEmSp</w:t>
+      </w:r>
+      <w:proofErr w:type="spellEnd"/>
+      <w:r>
+        <w:t>": false,</w:t>
+      </w:r>
+    </w:p>
+    <w:p>
+      <w:r>
+        <w:t xml:space="preserve">      "livros": [</w:t>
+      </w:r>
+    </w:p>
+    <w:p>
+      <w:r>
+        <w:t xml:space="preserve">        {"titulo":"</w:t>
+      </w:r>
+      <w:proofErr w:type="spellStart"/>
+      <w:r>
+        <w:t>NodeJS</w:t>
+      </w:r>
+      <w:proofErr w:type="spellEnd"/>
+      <w:proofErr w:type="gramStart"/>
+      <w:r>
+        <w:t>" ,</w:t>
+      </w:r>
+      <w:proofErr w:type="gramEnd"/>
+      <w:r>
+        <w:t xml:space="preserve"> "leu" : </w:t>
+      </w:r>
+      <w:proofErr w:type="spellStart"/>
+      <w:r>
+        <w:t>true</w:t>
+      </w:r>
+      <w:proofErr w:type="spellEnd"/>
+      <w:r>
+        <w:t>},</w:t>
+      </w:r>
+    </w:p>
+    <w:p>
+      <w:r>
+        <w:t xml:space="preserve">        {"titulo": "Java", "leu</w:t>
+      </w:r>
+      <w:proofErr w:type="gramStart"/>
+      <w:r>
+        <w:t>":</w:t>
+      </w:r>
+      <w:proofErr w:type="spellStart"/>
+      <w:r>
+        <w:t>true</w:t>
+      </w:r>
+      <w:proofErr w:type="spellEnd"/>
+      <w:proofErr w:type="gramEnd"/>
+      <w:r>
+        <w:t>},</w:t>
+      </w:r>
+    </w:p>
+    <w:p>
+      <w:r>
+        <w:t xml:space="preserve">        {"titulo": "Clean </w:t>
+      </w:r>
+      <w:proofErr w:type="spellStart"/>
+      <w:r>
+        <w:t>Architecture</w:t>
+      </w:r>
+      <w:proofErr w:type="spellEnd"/>
+      <w:r>
+        <w:t>", "leu</w:t>
+      </w:r>
+      <w:proofErr w:type="gramStart"/>
+      <w:r>
+        <w:t>" :</w:t>
+      </w:r>
+      <w:proofErr w:type="spellStart"/>
+      <w:r>
+        <w:t>true</w:t>
+      </w:r>
+      <w:proofErr w:type="spellEnd"/>
+      <w:proofErr w:type="gramEnd"/>
+      <w:r>
+        <w:t>}</w:t>
+      </w:r>
+    </w:p>
+    <w:p>
+      <w:r>
+        <w:t xml:space="preserve">    ]</w:t>
+      </w:r>
+    </w:p>
+    <w:p>
+      <w:r>
+        <w:t>}</w:t>
+      </w:r>
+    </w:p>
+    <w:p>
+      <w:pPr>
+        <w:rPr>
+          <w:bCs/>
+        </w:rPr>
+      </w:pPr>
+      <w:r>
+        <w:rPr>
+          <w:bCs/>
+          <w:color w:val="FF9900"/>
+        </w:rPr>
+        <w:t>]</w:t>
+      </w:r>
+      <w:r>
+        <w:rPr>
+          <w:bCs/>
+        </w:rPr>
+        <w:t>)</w:t>
+      </w:r>
+    </w:p>
+    <w:p>
+      <w:pPr>
+        <w:rPr>
+          <w:bCs/>
+        </w:rPr>
+      </w:pPr>
+      <w:r>
+        <w:rPr>
+          <w:bCs/>
+        </w:rPr>
+        <w:t>-- verificar se os registros foram inseridos corretamente.</w:t>
+      </w:r>
+    </w:p>
+    <w:p>
+      <w:pPr>
+        <w:rPr>
+          <w:b/>
+          <w:bCs/>
+        </w:rPr>
+      </w:pPr>
+      <w:proofErr w:type="spellStart"/>
+      <w:proofErr w:type="gramStart"/>
+      <w:r>
+        <w:rPr>
+          <w:b/>
+          <w:bCs/>
+        </w:rPr>
+        <w:t>db.alunas</w:t>
+      </w:r>
+      <w:proofErr w:type="gramEnd"/>
+      <w:r>
+        <w:rPr>
+          <w:b/>
+          <w:bCs/>
+        </w:rPr>
+        <w:t>.find</w:t>
+      </w:r>
+      <w:proofErr w:type="spellEnd"/>
+      <w:r>
+        <w:rPr>
+          <w:b/>
+          <w:bCs/>
+        </w:rPr>
+        <w:t>({}).</w:t>
+      </w:r>
+      <w:proofErr w:type="spellStart"/>
+      <w:r>
+        <w:rPr>
+          <w:b/>
+          <w:bCs/>
+        </w:rPr>
+        <w:t>sort</w:t>
+      </w:r>
+      <w:proofErr w:type="spellEnd"/>
+      <w:r>
+        <w:rPr>
+          <w:b/>
+          <w:bCs/>
+        </w:rPr>
+        <w:t>({ _id : -1 }).</w:t>
+      </w:r>
+      <w:proofErr w:type="spellStart"/>
+      <w:r>
+        <w:rPr>
+          <w:b/>
+          <w:bCs/>
+        </w:rPr>
+        <w:t>limit</w:t>
+      </w:r>
+      <w:proofErr w:type="spellEnd"/>
+      <w:r>
+        <w:rPr>
+          <w:b/>
+          <w:bCs/>
+        </w:rPr>
+        <w:t>(3).</w:t>
+      </w:r>
+      <w:proofErr w:type="spellStart"/>
+      <w:r>
+        <w:rPr>
+          <w:b/>
+          <w:bCs/>
+        </w:rPr>
+        <w:t>pretty</w:t>
+      </w:r>
+      <w:proofErr w:type="spellEnd"/>
+      <w:r>
+        <w:rPr>
+          <w:b/>
+          <w:bCs/>
+        </w:rPr>
+        <w:t>()</w:t>
+      </w:r>
+    </w:p>
+    <w:p>
+      <w:pPr>
+        <w:pStyle w:val="Ttulo2"/>
+      </w:pPr>
+      <w:bookmarkStart w:id="14" w:name="_Toc22407166"/>
+      <w:r>
+        <w:t>Update</w:t>
+      </w:r>
+      <w:bookmarkEnd w:id="14"/>
+    </w:p>
+    <w:p>
+      <w:pPr>
+        <w:ind w:firstLine="708"/>
+      </w:pPr>
+      <w:r>
+        <w:t xml:space="preserve">Caso eu faça isso, sem </w:t>
+      </w:r>
+      <w:proofErr w:type="spellStart"/>
+      <w:r>
+        <w:t>settar</w:t>
+      </w:r>
+      <w:proofErr w:type="spellEnd"/>
+      <w:r>
+        <w:t xml:space="preserve"> os valores que eu quero no campo, o documento inteiro será atualizado com apenas o campo que foi passado.</w:t>
+      </w:r>
+    </w:p>
+    <w:p>
+      <w:pPr>
+        <w:rPr>
+          <w:rFonts w:cstheme="majorHAnsi"/>
+          <w:color w:val="FF0000"/>
+          <w:szCs w:val="20"/>
+        </w:rPr>
+      </w:pPr>
+      <w:proofErr w:type="spellStart"/>
+      <w:proofErr w:type="gramStart"/>
+      <w:r>
+        <w:rPr>
+          <w:rFonts w:cstheme="majorHAnsi"/>
+          <w:color w:val="FF0000"/>
+          <w:szCs w:val="20"/>
+        </w:rPr>
+        <w:t>db.alunas</w:t>
+      </w:r>
+      <w:proofErr w:type="gramEnd"/>
+      <w:r>
+        <w:rPr>
+          <w:rFonts w:cstheme="majorHAnsi"/>
+          <w:color w:val="FF0000"/>
+          <w:szCs w:val="20"/>
+        </w:rPr>
+        <w:t>.update</w:t>
+      </w:r>
+      <w:proofErr w:type="spellEnd"/>
+      <w:r>
+        <w:rPr>
+          <w:rFonts w:cstheme="majorHAnsi"/>
+          <w:color w:val="FF0000"/>
+          <w:szCs w:val="20"/>
+        </w:rPr>
+        <w:t>(</w:t>
+      </w:r>
+    </w:p>
+    <w:p>
+      <w:pPr>
+        <w:rPr>
+          <w:rFonts w:cstheme="majorHAnsi"/>
+          <w:color w:val="FF0000"/>
+          <w:szCs w:val="20"/>
+        </w:rPr>
+      </w:pPr>
+      <w:r>
+        <w:rPr>
+          <w:rFonts w:cstheme="majorHAnsi"/>
+          <w:color w:val="FF0000"/>
+          <w:szCs w:val="20"/>
+        </w:rPr>
+        <w:tab/>
+      </w:r>
+      <w:proofErr w:type="gramStart"/>
+      <w:r>
+        <w:rPr>
+          <w:rFonts w:cstheme="majorHAnsi"/>
+          <w:color w:val="FF0000"/>
+          <w:szCs w:val="20"/>
+        </w:rPr>
+        <w:t>{ "</w:t>
+      </w:r>
+      <w:proofErr w:type="gramEnd"/>
+      <w:r>
+        <w:rPr>
+          <w:rFonts w:cstheme="majorHAnsi"/>
+          <w:color w:val="FF0000"/>
+          <w:szCs w:val="20"/>
+        </w:rPr>
+        <w:t>nome" :  "</w:t>
+      </w:r>
+      <w:r>
+        <w:rPr>
+          <w:rFonts w:cstheme="majorHAnsi"/>
+          <w:color w:val="FF0000"/>
+          <w:szCs w:val="20"/>
+        </w:rPr>
+        <w:t>Helena C</w:t>
+      </w:r>
+      <w:r>
+        <w:rPr>
+          <w:rFonts w:cstheme="majorHAnsi"/>
+          <w:color w:val="FF0000"/>
+          <w:szCs w:val="20"/>
+        </w:rPr>
+        <w:t>" },</w:t>
+      </w:r>
+    </w:p>
+    <w:p>
+      <w:pPr>
+        <w:rPr>
+          <w:rFonts w:cstheme="majorHAnsi"/>
+          <w:color w:val="FF0000"/>
+          <w:szCs w:val="20"/>
+        </w:rPr>
+      </w:pPr>
+      <w:r>
+        <w:rPr>
+          <w:rFonts w:cstheme="majorHAnsi"/>
+          <w:color w:val="FF0000"/>
+          <w:szCs w:val="20"/>
+        </w:rPr>
+        <w:tab/>
+      </w:r>
+      <w:proofErr w:type="gramStart"/>
+      <w:r>
+        <w:rPr>
+          <w:rFonts w:cstheme="majorHAnsi"/>
+          <w:color w:val="FF0000"/>
+          <w:szCs w:val="20"/>
+        </w:rPr>
+        <w:t>{ "</w:t>
+      </w:r>
+      <w:proofErr w:type="spellStart"/>
+      <w:proofErr w:type="gramEnd"/>
+      <w:r>
+        <w:rPr>
+          <w:rFonts w:cstheme="majorHAnsi"/>
+          <w:color w:val="FF0000"/>
+          <w:szCs w:val="20"/>
+        </w:rPr>
+        <w:t>nasceuEmSp</w:t>
+      </w:r>
+      <w:proofErr w:type="spellEnd"/>
+      <w:r>
+        <w:rPr>
+          <w:rFonts w:cstheme="majorHAnsi"/>
+          <w:color w:val="FF0000"/>
+          <w:szCs w:val="20"/>
+        </w:rPr>
+        <w:t>" : false }</w:t>
+      </w:r>
+    </w:p>
+    <w:p>
+      <w:pPr>
+        <w:rPr>
+          <w:rFonts w:cstheme="majorHAnsi"/>
+          <w:color w:val="FF0000"/>
+          <w:szCs w:val="20"/>
+        </w:rPr>
+      </w:pPr>
+      <w:r>
+        <w:rPr>
+          <w:rFonts w:cstheme="majorHAnsi"/>
+          <w:color w:val="FF0000"/>
+          <w:szCs w:val="20"/>
+        </w:rPr>
+        <w:t>)</w:t>
+      </w:r>
+    </w:p>
+    <w:p>
+      <w:pPr>
+        <w:rPr>
+          <w:b/>
+          <w:bCs/>
+        </w:rPr>
+      </w:pPr>
+      <w:proofErr w:type="spellStart"/>
+      <w:proofErr w:type="gramStart"/>
+      <w:r>
+        <w:rPr>
+          <w:b/>
+          <w:bCs/>
+        </w:rPr>
+        <w:t>db.alunas</w:t>
+      </w:r>
+      <w:proofErr w:type="gramEnd"/>
+      <w:r>
+        <w:rPr>
+          <w:b/>
+          <w:bCs/>
+        </w:rPr>
+        <w:t>.find</w:t>
+      </w:r>
+      <w:proofErr w:type="spellEnd"/>
+      <w:r>
+        <w:rPr>
+          <w:b/>
+          <w:bCs/>
+        </w:rPr>
+        <w:t>({}).</w:t>
+      </w:r>
+      <w:proofErr w:type="spellStart"/>
+      <w:r>
+        <w:rPr>
+          <w:b/>
+          <w:bCs/>
+        </w:rPr>
+        <w:t>sort</w:t>
+      </w:r>
+      <w:proofErr w:type="spellEnd"/>
+      <w:r>
+        <w:rPr>
+          <w:b/>
+          <w:bCs/>
+        </w:rPr>
+        <w:t>({ _id : -1 }).</w:t>
+      </w:r>
+      <w:proofErr w:type="spellStart"/>
+      <w:r>
+        <w:rPr>
+          <w:b/>
+          <w:bCs/>
+        </w:rPr>
+        <w:t>limit</w:t>
+      </w:r>
+      <w:proofErr w:type="spellEnd"/>
+      <w:r>
+        <w:rPr>
+          <w:b/>
+          <w:bCs/>
+        </w:rPr>
+        <w:t>(1).</w:t>
+      </w:r>
+      <w:proofErr w:type="spellStart"/>
+      <w:r>
+        <w:rPr>
+          <w:b/>
+          <w:bCs/>
+        </w:rPr>
+        <w:t>pretty</w:t>
+      </w:r>
+      <w:proofErr w:type="spellEnd"/>
+      <w:r>
+        <w:rPr>
+          <w:b/>
+          <w:bCs/>
+        </w:rPr>
+        <w:t>()</w:t>
+      </w:r>
+    </w:p>
+    <w:p>
+      <w:pPr>
+        <w:rPr>
+          <w:rFonts w:cstheme="majorHAnsi"/>
+          <w:szCs w:val="20"/>
+        </w:rPr>
+      </w:pPr>
+      <w:proofErr w:type="spellStart"/>
+      <w:proofErr w:type="gramStart"/>
+      <w:r>
+        <w:rPr>
+          <w:rFonts w:cstheme="majorHAnsi"/>
+          <w:szCs w:val="20"/>
+        </w:rPr>
+        <w:t>db.alunas</w:t>
+      </w:r>
+      <w:proofErr w:type="gramEnd"/>
+      <w:r>
+        <w:rPr>
+          <w:rFonts w:cstheme="majorHAnsi"/>
+          <w:szCs w:val="20"/>
+        </w:rPr>
+        <w:t>.update</w:t>
+      </w:r>
+      <w:proofErr w:type="spellEnd"/>
+      <w:r>
+        <w:rPr>
+          <w:rFonts w:cstheme="majorHAnsi"/>
+          <w:szCs w:val="20"/>
+        </w:rPr>
+        <w:t>(</w:t>
+      </w:r>
+    </w:p>
+    <w:p>
+      <w:pPr>
+        <w:rPr>
+          <w:rFonts w:cstheme="majorHAnsi"/>
+          <w:szCs w:val="20"/>
+        </w:rPr>
+      </w:pPr>
+      <w:r>
+        <w:rPr>
+          <w:rFonts w:cstheme="majorHAnsi"/>
+          <w:szCs w:val="20"/>
+        </w:rPr>
+        <w:tab/>
+      </w:r>
+      <w:proofErr w:type="gramStart"/>
+      <w:r>
+        <w:rPr>
+          <w:rFonts w:cstheme="majorHAnsi"/>
+          <w:szCs w:val="20"/>
+        </w:rPr>
+        <w:t>{ "</w:t>
+      </w:r>
+      <w:proofErr w:type="gramEnd"/>
+      <w:r>
+        <w:rPr>
+          <w:rFonts w:cstheme="majorHAnsi"/>
+          <w:szCs w:val="20"/>
+        </w:rPr>
+        <w:t>nome" :  "</w:t>
+      </w:r>
+      <w:r>
+        <w:rPr>
+          <w:rFonts w:cstheme="majorHAnsi"/>
+          <w:szCs w:val="20"/>
+        </w:rPr>
+        <w:t>Helena B</w:t>
+      </w:r>
+      <w:r>
+        <w:rPr>
+          <w:rFonts w:cstheme="majorHAnsi"/>
+          <w:szCs w:val="20"/>
+        </w:rPr>
+        <w:t>" },</w:t>
+      </w:r>
+    </w:p>
+    <w:p>
+      <w:pPr>
+        <w:rPr>
+          <w:rFonts w:cstheme="majorHAnsi"/>
+          <w:szCs w:val="20"/>
+        </w:rPr>
+      </w:pPr>
+      <w:r>
+        <w:rPr>
+          <w:rFonts w:cstheme="majorHAnsi"/>
+          <w:szCs w:val="20"/>
+        </w:rPr>
+        <w:tab/>
+        <w:t>{</w:t>
+      </w:r>
+    </w:p>
+    <w:p>
+      <w:pPr>
+        <w:rPr>
+          <w:rFonts w:cstheme="majorHAnsi"/>
+          <w:szCs w:val="20"/>
+        </w:rPr>
+      </w:pPr>
+      <w:r>
+        <w:rPr>
+          <w:rFonts w:cstheme="majorHAnsi"/>
+          <w:szCs w:val="20"/>
+        </w:rPr>
+        <w:tab/>
+      </w:r>
+      <w:r>
+        <w:rPr>
+          <w:rFonts w:cstheme="majorHAnsi"/>
+          <w:szCs w:val="20"/>
+        </w:rPr>
+        <w:tab/>
+        <w:t>$</w:t>
+      </w:r>
+      <w:proofErr w:type="gramStart"/>
+      <w:r>
+        <w:rPr>
+          <w:rFonts w:cstheme="majorHAnsi"/>
+          <w:szCs w:val="20"/>
+        </w:rPr>
+        <w:t>set :</w:t>
+      </w:r>
+      <w:proofErr w:type="gramEnd"/>
+      <w:r>
+        <w:rPr>
+          <w:rFonts w:cstheme="majorHAnsi"/>
+          <w:szCs w:val="20"/>
+        </w:rPr>
+        <w:t xml:space="preserve"> { "</w:t>
+      </w:r>
+      <w:proofErr w:type="spellStart"/>
+      <w:r>
+        <w:rPr>
+          <w:rFonts w:cstheme="majorHAnsi"/>
+          <w:szCs w:val="20"/>
+        </w:rPr>
+        <w:t>nasceuEmSp</w:t>
+      </w:r>
+      <w:proofErr w:type="spellEnd"/>
+      <w:r>
+        <w:rPr>
+          <w:rFonts w:cstheme="majorHAnsi"/>
+          <w:szCs w:val="20"/>
+        </w:rPr>
+        <w:t xml:space="preserve">" : </w:t>
+      </w:r>
+      <w:proofErr w:type="spellStart"/>
+      <w:r>
+        <w:rPr>
+          <w:rFonts w:cstheme="majorHAnsi"/>
+          <w:szCs w:val="20"/>
+        </w:rPr>
+        <w:t>true</w:t>
+      </w:r>
+      <w:proofErr w:type="spellEnd"/>
+      <w:r>
+        <w:rPr>
+          <w:rFonts w:cstheme="majorHAnsi"/>
+          <w:szCs w:val="20"/>
+        </w:rPr>
+        <w:t xml:space="preserve"> }</w:t>
+      </w:r>
+    </w:p>
+    <w:p>
+      <w:pPr>
+        <w:rPr>
+          <w:rFonts w:cstheme="majorHAnsi"/>
+          <w:szCs w:val="20"/>
+        </w:rPr>
+      </w:pPr>
+      <w:r>
+        <w:rPr>
+          <w:rFonts w:cstheme="majorHAnsi"/>
+          <w:szCs w:val="20"/>
+        </w:rPr>
+        <w:tab/>
+        <w:t>}</w:t>
+      </w:r>
+    </w:p>
+    <w:p>
+      <w:pPr>
+        <w:rPr>
+          <w:rFonts w:cstheme="majorHAnsi"/>
+          <w:szCs w:val="20"/>
+        </w:rPr>
+      </w:pPr>
+      <w:r>
+        <w:rPr>
+          <w:rFonts w:cstheme="majorHAnsi"/>
+          <w:szCs w:val="20"/>
+        </w:rPr>
+        <w:t>)</w:t>
+      </w:r>
+    </w:p>
+    <w:p>
+      <w:pPr>
+        <w:rPr>
+          <w:b/>
+          <w:bCs/>
+        </w:rPr>
+      </w:pPr>
+      <w:bookmarkStart w:id="15" w:name="_GoBack"/>
+      <w:bookmarkEnd w:id="15"/>
+    </w:p>
     <w:sectPr>
       <w:pgSz w:w="11906" w:h="16838"/>
       <w:pgMar w:top="1417" w:right="1701" w:bottom="1417" w:left="1701" w:header="708" w:footer="708" w:gutter="0"/>

</xml_diff>